<commit_message>
Updated all Software Documents to reflect the new MainLoop function location
- The MainLoop function has been moved out of the Simulation module to
the BlueSky starting scripts
- The Software Documents have been modified to take this into account
</commit_message>
<xml_diff>
--- a/info/Software Documents/General Notes.docx
+++ b/info/Software Documents/General Notes.docx
@@ -183,16 +183,7 @@
         </w:numPr>
       </w:pPr>
       <w:r>
-        <w:t>The script settings.py (./bluesky) looks inside settings.cfg file and updates simulation parameters if they have been changed from default values. This happens when the first line of BlueSky.py is executed (</w:t>
-      </w:r>
-      <w:r>
-        <w:rPr>
-          <w:i/>
-        </w:rPr>
-        <w:t>from bluesky.traf import Navdatabase</w:t>
-      </w:r>
-      <w:r>
-        <w:t>).</w:t>
+        <w:t xml:space="preserve">The script settings.py (./bluesky) looks inside settings.cfg file and updates simulation parameters if they have been changed from default values. </w:t>
       </w:r>
     </w:p>
     <w:p>
@@ -216,12 +207,24 @@
         <w:rPr>
           <w:b/>
         </w:rPr>
-        <w:t xml:space="preserve">the variables in settings are </w:t>
+        <w:t>the variables in settings</w:t>
       </w:r>
       <w:r>
         <w:rPr>
           <w:b/>
         </w:rPr>
+        <w:t>.py</w:t>
+      </w:r>
+      <w:r>
+        <w:rPr>
+          <w:b/>
+        </w:rPr>
+        <w:t xml:space="preserve"> are </w:t>
+      </w:r>
+      <w:r>
+        <w:rPr>
+          <w:b/>
+        </w:rPr>
         <w:t>NOT</w:t>
       </w:r>
       <w:r>
@@ -252,24 +255,27 @@
         <w:t xml:space="preserve"> to settings</w:t>
       </w:r>
       <w:r>
+        <w:t>.py</w:t>
+      </w:r>
+      <w:r>
         <w:t xml:space="preserve"> righ</w:t>
       </w:r>
       <w:r>
+        <w:t>t</w:t>
+      </w:r>
+      <w:r>
+        <w:t>)</w:t>
+      </w:r>
+      <w:r>
+        <w:t>. T</w:t>
+      </w:r>
+      <w:r>
+        <w:t>hen</w:t>
+      </w:r>
+      <w:r>
         <w:t>,</w:t>
       </w:r>
       <w:r>
-        <w:t>t)</w:t>
-      </w:r>
-      <w:r>
-        <w:t>. T</w:t>
-      </w:r>
-      <w:r>
-        <w:t>hen</w:t>
-      </w:r>
-      <w:r>
-        <w:t>,</w:t>
-      </w:r>
-      <w:r>
         <w:t xml:space="preserve"> to use the simulation </w:t>
       </w:r>
       <w:r>
@@ -303,8 +309,23 @@
         </w:numPr>
       </w:pPr>
       <w:r>
+        <w:t xml:space="preserve">The __init__.py script in each BlueSky Module converts all the scripts in that folder to a 'package'. This means that python can treat a BlueSky module folder as a python script, making </w:t>
+      </w:r>
+      <w:r>
         <w:lastRenderedPageBreak/>
-        <w:t xml:space="preserve">The __init__.py script in each BlueSky Module converts all the scripts in that folder to a 'package'. This means that python can treat a BlueSky module folder as a python script, making it possible to import classes etc. in a module much more easily e.g. </w:t>
+        <w:t>it possible to import</w:t>
+      </w:r>
+      <w:r>
+        <w:t xml:space="preserve"> the</w:t>
+      </w:r>
+      <w:r>
+        <w:t xml:space="preserve"> classes</w:t>
+      </w:r>
+      <w:r>
+        <w:t xml:space="preserve"> or functions </w:t>
+      </w:r>
+      <w:r>
+        <w:t xml:space="preserve">in a module much more easily e.g. </w:t>
       </w:r>
       <w:r>
         <w:rPr>

</xml_diff>